<commit_message>
修改：     README.docx 	修改：     README.md 	删除：     objectTracker/libs/dsp/libcalculator_skel.so 	删除：     objectTracker/libs/dsp/libsnpe_dsp_v65_domains_v2_skel.so 	删除：     objectTracker/libs/dsp/libsnpe_dsp_v66_domains_v2_skel.so 	删除：     objectTracker/libs/snpe/libPlatformValidatorShared.so 	删除：     objectTracker/libs/snpe/libSNPE.so 	删除：     objectTracker/libs/snpe/libatomic.so.1 	删除：     objectTracker/libs/snpe/libcalculator.so 	删除：     objectTracker/libs/snpe/libsnpe_dsp_domains_v2.so
</commit_message>
<xml_diff>
--- a/README.docx
+++ b/README.docx
@@ -4,7 +4,7 @@
   <w:body>
     <w:p>
       <w:pPr>
-        <w:pStyle w:val="2"/>
+        <w:pStyle w:val="3"/>
         <w:jc w:val="center"/>
         <w:rPr>
           <w:b/>
@@ -71,12 +71,12 @@
     </w:p>
     <w:p>
       <w:pPr>
-        <w:pStyle w:val="2"/>
-      </w:pPr>
-    </w:p>
-    <w:p>
-      <w:pPr>
-        <w:pStyle w:val="2"/>
+        <w:pStyle w:val="3"/>
+      </w:pPr>
+    </w:p>
+    <w:p>
+      <w:pPr>
+        <w:pStyle w:val="3"/>
         <w:numPr>
           <w:ilvl w:val="0"/>
           <w:numId w:val="1"/>
@@ -97,7 +97,7 @@
     </w:p>
     <w:p>
       <w:pPr>
-        <w:pStyle w:val="2"/>
+        <w:pStyle w:val="3"/>
         <w:rPr>
           <w:rFonts w:hint="default" w:eastAsiaTheme="minorEastAsia"/>
           <w:lang w:val="en-US" w:eastAsia="zh-CN"/>
@@ -220,12 +220,12 @@
     </w:p>
     <w:p>
       <w:pPr>
-        <w:pStyle w:val="2"/>
-      </w:pPr>
-    </w:p>
-    <w:p>
-      <w:pPr>
-        <w:pStyle w:val="2"/>
+        <w:pStyle w:val="3"/>
+      </w:pPr>
+    </w:p>
+    <w:p>
+      <w:pPr>
+        <w:pStyle w:val="3"/>
         <w:rPr>
           <w:rFonts w:hint="eastAsia"/>
         </w:rPr>
@@ -261,119 +261,119 @@
     </w:p>
     <w:p>
       <w:pPr>
-        <w:pStyle w:val="2"/>
-        <w:rPr>
-          <w:rFonts w:hint="eastAsia"/>
-        </w:rPr>
-      </w:pPr>
-    </w:p>
-    <w:p>
-      <w:pPr>
-        <w:pStyle w:val="2"/>
-        <w:rPr>
-          <w:rFonts w:hint="eastAsia"/>
-        </w:rPr>
-      </w:pPr>
-    </w:p>
-    <w:p>
-      <w:pPr>
-        <w:pStyle w:val="2"/>
-        <w:rPr>
-          <w:rFonts w:hint="eastAsia"/>
-        </w:rPr>
-      </w:pPr>
-    </w:p>
-    <w:p>
-      <w:pPr>
-        <w:pStyle w:val="2"/>
-        <w:rPr>
-          <w:rFonts w:hint="eastAsia"/>
-        </w:rPr>
-      </w:pPr>
-    </w:p>
-    <w:p>
-      <w:pPr>
-        <w:pStyle w:val="2"/>
-        <w:rPr>
-          <w:rFonts w:hint="eastAsia"/>
-        </w:rPr>
-      </w:pPr>
-    </w:p>
-    <w:p>
-      <w:pPr>
-        <w:pStyle w:val="2"/>
-        <w:rPr>
-          <w:rFonts w:hint="eastAsia"/>
-        </w:rPr>
-      </w:pPr>
-    </w:p>
-    <w:p>
-      <w:pPr>
-        <w:pStyle w:val="2"/>
-        <w:rPr>
-          <w:rFonts w:hint="eastAsia"/>
-        </w:rPr>
-      </w:pPr>
-    </w:p>
-    <w:p>
-      <w:pPr>
-        <w:pStyle w:val="2"/>
-        <w:rPr>
-          <w:rFonts w:hint="eastAsia"/>
-        </w:rPr>
-      </w:pPr>
-    </w:p>
-    <w:p>
-      <w:pPr>
-        <w:pStyle w:val="2"/>
-        <w:rPr>
-          <w:rFonts w:hint="eastAsia"/>
-        </w:rPr>
-      </w:pPr>
-    </w:p>
-    <w:p>
-      <w:pPr>
-        <w:pStyle w:val="2"/>
-        <w:rPr>
-          <w:rFonts w:hint="eastAsia"/>
-        </w:rPr>
-      </w:pPr>
-    </w:p>
-    <w:p>
-      <w:pPr>
-        <w:pStyle w:val="2"/>
-        <w:rPr>
-          <w:rFonts w:hint="eastAsia"/>
-        </w:rPr>
-      </w:pPr>
-    </w:p>
-    <w:p>
-      <w:pPr>
-        <w:pStyle w:val="2"/>
-        <w:rPr>
-          <w:rFonts w:hint="eastAsia"/>
-        </w:rPr>
-      </w:pPr>
-    </w:p>
-    <w:p>
-      <w:pPr>
-        <w:pStyle w:val="2"/>
-        <w:rPr>
-          <w:rFonts w:hint="eastAsia"/>
-        </w:rPr>
-      </w:pPr>
-    </w:p>
-    <w:p>
-      <w:pPr>
-        <w:pStyle w:val="2"/>
-        <w:rPr>
-          <w:rFonts w:hint="eastAsia"/>
-        </w:rPr>
-      </w:pPr>
-    </w:p>
-    <w:p>
-      <w:pPr>
-        <w:pStyle w:val="2"/>
+        <w:pStyle w:val="3"/>
+        <w:rPr>
+          <w:rFonts w:hint="eastAsia"/>
+        </w:rPr>
+      </w:pPr>
+    </w:p>
+    <w:p>
+      <w:pPr>
+        <w:pStyle w:val="3"/>
+        <w:rPr>
+          <w:rFonts w:hint="eastAsia"/>
+        </w:rPr>
+      </w:pPr>
+    </w:p>
+    <w:p>
+      <w:pPr>
+        <w:pStyle w:val="3"/>
+        <w:rPr>
+          <w:rFonts w:hint="eastAsia"/>
+        </w:rPr>
+      </w:pPr>
+    </w:p>
+    <w:p>
+      <w:pPr>
+        <w:pStyle w:val="3"/>
+        <w:rPr>
+          <w:rFonts w:hint="eastAsia"/>
+        </w:rPr>
+      </w:pPr>
+    </w:p>
+    <w:p>
+      <w:pPr>
+        <w:pStyle w:val="3"/>
+        <w:rPr>
+          <w:rFonts w:hint="eastAsia"/>
+        </w:rPr>
+      </w:pPr>
+    </w:p>
+    <w:p>
+      <w:pPr>
+        <w:pStyle w:val="3"/>
+        <w:rPr>
+          <w:rFonts w:hint="eastAsia"/>
+        </w:rPr>
+      </w:pPr>
+    </w:p>
+    <w:p>
+      <w:pPr>
+        <w:pStyle w:val="3"/>
+        <w:rPr>
+          <w:rFonts w:hint="eastAsia"/>
+        </w:rPr>
+      </w:pPr>
+    </w:p>
+    <w:p>
+      <w:pPr>
+        <w:pStyle w:val="3"/>
+        <w:rPr>
+          <w:rFonts w:hint="eastAsia"/>
+        </w:rPr>
+      </w:pPr>
+    </w:p>
+    <w:p>
+      <w:pPr>
+        <w:pStyle w:val="3"/>
+        <w:rPr>
+          <w:rFonts w:hint="eastAsia"/>
+        </w:rPr>
+      </w:pPr>
+    </w:p>
+    <w:p>
+      <w:pPr>
+        <w:pStyle w:val="3"/>
+        <w:rPr>
+          <w:rFonts w:hint="eastAsia"/>
+        </w:rPr>
+      </w:pPr>
+    </w:p>
+    <w:p>
+      <w:pPr>
+        <w:pStyle w:val="3"/>
+        <w:rPr>
+          <w:rFonts w:hint="eastAsia"/>
+        </w:rPr>
+      </w:pPr>
+    </w:p>
+    <w:p>
+      <w:pPr>
+        <w:pStyle w:val="3"/>
+        <w:rPr>
+          <w:rFonts w:hint="eastAsia"/>
+        </w:rPr>
+      </w:pPr>
+    </w:p>
+    <w:p>
+      <w:pPr>
+        <w:pStyle w:val="3"/>
+        <w:rPr>
+          <w:rFonts w:hint="eastAsia"/>
+        </w:rPr>
+      </w:pPr>
+    </w:p>
+    <w:p>
+      <w:pPr>
+        <w:pStyle w:val="3"/>
+        <w:rPr>
+          <w:rFonts w:hint="eastAsia"/>
+        </w:rPr>
+      </w:pPr>
+    </w:p>
+    <w:p>
+      <w:pPr>
+        <w:pStyle w:val="3"/>
         <w:ind w:firstLine="427"/>
         <w:jc w:val="center"/>
         <w:rPr>
@@ -417,7 +417,7 @@
     </w:p>
     <w:p>
       <w:pPr>
-        <w:pStyle w:val="2"/>
+        <w:pStyle w:val="3"/>
         <w:ind w:firstLine="427"/>
         <w:jc w:val="center"/>
         <w:rPr>
@@ -427,7 +427,7 @@
     </w:p>
     <w:p>
       <w:pPr>
-        <w:pStyle w:val="2"/>
+        <w:pStyle w:val="3"/>
         <w:ind w:firstLine="427"/>
         <w:jc w:val="center"/>
       </w:pPr>
@@ -478,22 +478,22 @@
     </w:p>
     <w:p>
       <w:pPr>
-        <w:pStyle w:val="2"/>
-      </w:pPr>
-    </w:p>
-    <w:p>
-      <w:pPr>
-        <w:pStyle w:val="2"/>
-      </w:pPr>
-    </w:p>
-    <w:p>
-      <w:pPr>
-        <w:pStyle w:val="2"/>
-      </w:pPr>
-    </w:p>
-    <w:p>
-      <w:pPr>
-        <w:pStyle w:val="2"/>
+        <w:pStyle w:val="3"/>
+      </w:pPr>
+    </w:p>
+    <w:p>
+      <w:pPr>
+        <w:pStyle w:val="3"/>
+      </w:pPr>
+    </w:p>
+    <w:p>
+      <w:pPr>
+        <w:pStyle w:val="3"/>
+      </w:pPr>
+    </w:p>
+    <w:p>
+      <w:pPr>
+        <w:pStyle w:val="3"/>
         <w:numPr>
           <w:ilvl w:val="0"/>
           <w:numId w:val="2"/>
@@ -514,7 +514,7 @@
     </w:p>
     <w:p>
       <w:pPr>
-        <w:pStyle w:val="2"/>
+        <w:pStyle w:val="3"/>
         <w:rPr>
           <w:b/>
           <w:bCs/>
@@ -531,7 +531,7 @@
     </w:p>
     <w:p>
       <w:pPr>
-        <w:pStyle w:val="2"/>
+        <w:pStyle w:val="3"/>
       </w:pPr>
       <w:r>
         <w:rPr>
@@ -551,12 +551,12 @@
     </w:p>
     <w:p>
       <w:pPr>
-        <w:pStyle w:val="2"/>
-      </w:pPr>
-    </w:p>
-    <w:p>
-      <w:pPr>
-        <w:pStyle w:val="2"/>
+        <w:pStyle w:val="3"/>
+      </w:pPr>
+    </w:p>
+    <w:p>
+      <w:pPr>
+        <w:pStyle w:val="3"/>
         <w:rPr>
           <w:b/>
           <w:bCs/>
@@ -588,7 +588,7 @@
     </w:p>
     <w:p>
       <w:pPr>
-        <w:pStyle w:val="2"/>
+        <w:pStyle w:val="3"/>
       </w:pPr>
       <w:r>
         <w:t>U</w:t>
@@ -633,7 +633,7 @@
     </w:p>
     <w:p>
       <w:pPr>
-        <w:pStyle w:val="2"/>
+        <w:pStyle w:val="3"/>
         <w:jc w:val="center"/>
       </w:pPr>
       <w:r>
@@ -681,12 +681,12 @@
     </w:p>
     <w:p>
       <w:pPr>
-        <w:pStyle w:val="2"/>
-      </w:pPr>
-    </w:p>
-    <w:p>
-      <w:pPr>
-        <w:pStyle w:val="2"/>
+        <w:pStyle w:val="3"/>
+      </w:pPr>
+    </w:p>
+    <w:p>
+      <w:pPr>
+        <w:pStyle w:val="3"/>
         <w:rPr>
           <w:b/>
           <w:bCs/>
@@ -703,7 +703,7 @@
     </w:p>
     <w:p>
       <w:pPr>
-        <w:pStyle w:val="2"/>
+        <w:pStyle w:val="3"/>
       </w:pPr>
       <w:r>
         <w:rPr>
@@ -736,13 +736,13 @@
     </w:p>
     <w:p>
       <w:pPr>
-        <w:pStyle w:val="2"/>
+        <w:pStyle w:val="3"/>
         <w:jc w:val="center"/>
       </w:pPr>
     </w:p>
     <w:p>
       <w:pPr>
-        <w:pStyle w:val="2"/>
+        <w:pStyle w:val="3"/>
       </w:pPr>
       <w:r>
         <w:rPr>
@@ -789,34 +789,34 @@
     </w:p>
     <w:p>
       <w:pPr>
-        <w:pStyle w:val="2"/>
-        <w:rPr>
-          <w:b/>
-          <w:bCs/>
-        </w:rPr>
-      </w:pPr>
-    </w:p>
-    <w:p>
-      <w:pPr>
-        <w:pStyle w:val="2"/>
-        <w:rPr>
-          <w:b/>
-          <w:bCs/>
-        </w:rPr>
-      </w:pPr>
-    </w:p>
-    <w:p>
-      <w:pPr>
-        <w:pStyle w:val="2"/>
-        <w:rPr>
-          <w:b/>
-          <w:bCs/>
-        </w:rPr>
-      </w:pPr>
-    </w:p>
-    <w:p>
-      <w:pPr>
-        <w:pStyle w:val="2"/>
+        <w:pStyle w:val="3"/>
+        <w:rPr>
+          <w:b/>
+          <w:bCs/>
+        </w:rPr>
+      </w:pPr>
+    </w:p>
+    <w:p>
+      <w:pPr>
+        <w:pStyle w:val="3"/>
+        <w:rPr>
+          <w:b/>
+          <w:bCs/>
+        </w:rPr>
+      </w:pPr>
+    </w:p>
+    <w:p>
+      <w:pPr>
+        <w:pStyle w:val="3"/>
+        <w:rPr>
+          <w:b/>
+          <w:bCs/>
+        </w:rPr>
+      </w:pPr>
+    </w:p>
+    <w:p>
+      <w:pPr>
+        <w:pStyle w:val="3"/>
         <w:rPr>
           <w:b/>
           <w:bCs/>
@@ -833,7 +833,7 @@
     </w:p>
     <w:p>
       <w:pPr>
-        <w:pStyle w:val="2"/>
+        <w:pStyle w:val="3"/>
       </w:pPr>
       <w:r>
         <w:t>Using the universal DP line to connect LED displayer to Qualcomm</w:t>
@@ -850,12 +850,12 @@
     </w:p>
     <w:p>
       <w:pPr>
-        <w:pStyle w:val="2"/>
-      </w:pPr>
-    </w:p>
-    <w:p>
-      <w:pPr>
-        <w:pStyle w:val="2"/>
+        <w:pStyle w:val="3"/>
+      </w:pPr>
+    </w:p>
+    <w:p>
+      <w:pPr>
+        <w:pStyle w:val="3"/>
       </w:pPr>
       <w:r>
         <w:drawing>
@@ -899,12 +899,12 @@
     </w:p>
     <w:p>
       <w:pPr>
-        <w:pStyle w:val="2"/>
-      </w:pPr>
-    </w:p>
-    <w:p>
-      <w:pPr>
-        <w:pStyle w:val="2"/>
+        <w:pStyle w:val="3"/>
+      </w:pPr>
+    </w:p>
+    <w:p>
+      <w:pPr>
+        <w:pStyle w:val="3"/>
         <w:rPr>
           <w:b/>
           <w:bCs/>
@@ -921,7 +921,7 @@
     </w:p>
     <w:p>
       <w:pPr>
-        <w:pStyle w:val="2"/>
+        <w:pStyle w:val="3"/>
       </w:pPr>
       <w:r>
         <w:t>U</w:t>
@@ -970,7 +970,7 @@
     </w:p>
     <w:p>
       <w:pPr>
-        <w:pStyle w:val="2"/>
+        <w:pStyle w:val="3"/>
       </w:pPr>
       <w:r>
         <w:drawing>
@@ -1014,32 +1014,32 @@
     </w:p>
     <w:p>
       <w:pPr>
-        <w:pStyle w:val="2"/>
-      </w:pPr>
-    </w:p>
-    <w:p>
-      <w:pPr>
-        <w:pStyle w:val="2"/>
-      </w:pPr>
-    </w:p>
-    <w:p>
-      <w:pPr>
-        <w:pStyle w:val="2"/>
-      </w:pPr>
-    </w:p>
-    <w:p>
-      <w:pPr>
-        <w:pStyle w:val="2"/>
-      </w:pPr>
-    </w:p>
-    <w:p>
-      <w:pPr>
-        <w:pStyle w:val="2"/>
-      </w:pPr>
-    </w:p>
-    <w:p>
-      <w:pPr>
-        <w:pStyle w:val="2"/>
+        <w:pStyle w:val="3"/>
+      </w:pPr>
+    </w:p>
+    <w:p>
+      <w:pPr>
+        <w:pStyle w:val="3"/>
+      </w:pPr>
+    </w:p>
+    <w:p>
+      <w:pPr>
+        <w:pStyle w:val="3"/>
+      </w:pPr>
+    </w:p>
+    <w:p>
+      <w:pPr>
+        <w:pStyle w:val="3"/>
+      </w:pPr>
+    </w:p>
+    <w:p>
+      <w:pPr>
+        <w:pStyle w:val="3"/>
+      </w:pPr>
+    </w:p>
+    <w:p>
+      <w:pPr>
+        <w:pStyle w:val="3"/>
         <w:numPr>
           <w:ilvl w:val="0"/>
           <w:numId w:val="2"/>
@@ -1060,7 +1060,7 @@
     </w:p>
     <w:p>
       <w:pPr>
-        <w:pStyle w:val="2"/>
+        <w:pStyle w:val="3"/>
         <w:widowControl w:val="0"/>
         <w:numPr>
           <w:ilvl w:val="1"/>
@@ -1086,7 +1086,7 @@
     </w:p>
     <w:p>
       <w:pPr>
-        <w:pStyle w:val="2"/>
+        <w:pStyle w:val="3"/>
         <w:numPr>
           <w:ilvl w:val="0"/>
           <w:numId w:val="3"/>
@@ -1107,7 +1107,7 @@
     </w:p>
     <w:p>
       <w:pPr>
-        <w:pStyle w:val="2"/>
+        <w:pStyle w:val="3"/>
         <w:ind w:firstLine="420" w:firstLineChars="0"/>
         <w:rPr>
           <w:rFonts w:hint="default" w:ascii="宋体" w:hAnsi="Courier New"/>
@@ -1144,7 +1144,7 @@
       </w:r>
       <w:r>
         <w:rPr>
-          <w:rStyle w:val="7"/>
+          <w:rStyle w:val="9"/>
           <w:rFonts w:hint="default" w:ascii="宋体" w:hAnsi="Courier New"/>
           <w:lang w:val="en-US" w:eastAsia="zh-CN"/>
         </w:rPr>
@@ -1160,7 +1160,7 @@
     </w:p>
     <w:p>
       <w:pPr>
-        <w:pStyle w:val="2"/>
+        <w:pStyle w:val="3"/>
         <w:numPr>
           <w:ilvl w:val="0"/>
           <w:numId w:val="3"/>
@@ -1190,24 +1190,22 @@
     </w:p>
     <w:p>
       <w:pPr>
-        <w:pStyle w:val="2"/>
+        <w:pStyle w:val="3"/>
         <w:numPr>
           <w:ilvl w:val="0"/>
           <w:numId w:val="0"/>
         </w:numPr>
         <w:ind w:leftChars="0" w:firstLine="420" w:firstLineChars="0"/>
         <w:rPr>
-          <w:rFonts w:hint="default"/>
-          <w:b/>
-          <w:bCs/>
-          <w:lang w:val="en-US" w:eastAsia="zh-CN"/>
-        </w:rPr>
-      </w:pPr>
-      <w:r>
-        <w:rPr>
           <w:rFonts w:hint="default" w:ascii="宋体" w:hAnsi="Courier New"/>
           <w:lang w:val="en-US" w:eastAsia="zh-CN"/>
         </w:rPr>
+      </w:pPr>
+      <w:r>
+        <w:rPr>
+          <w:rFonts w:hint="default" w:ascii="宋体" w:hAnsi="Courier New"/>
+          <w:lang w:val="en-US" w:eastAsia="zh-CN"/>
+        </w:rPr>
         <w:fldChar w:fldCharType="begin"/>
       </w:r>
       <w:r>
@@ -1226,7 +1224,7 @@
       </w:r>
       <w:r>
         <w:rPr>
-          <w:rStyle w:val="7"/>
+          <w:rStyle w:val="9"/>
           <w:rFonts w:hint="default" w:ascii="宋体" w:hAnsi="Courier New"/>
           <w:lang w:val="en-US" w:eastAsia="zh-CN"/>
         </w:rPr>
@@ -1234,7 +1232,7 @@
       </w:r>
       <w:r>
         <w:rPr>
-          <w:rStyle w:val="7"/>
+          <w:rStyle w:val="9"/>
           <w:rFonts w:hint="eastAsia"/>
           <w:lang w:val="en-US" w:eastAsia="zh-CN"/>
         </w:rPr>
@@ -1242,7 +1240,7 @@
       </w:r>
       <w:r>
         <w:rPr>
-          <w:rStyle w:val="7"/>
+          <w:rStyle w:val="9"/>
           <w:rFonts w:hint="default" w:ascii="宋体" w:hAnsi="Courier New"/>
           <w:lang w:val="en-US" w:eastAsia="zh-CN"/>
         </w:rPr>
@@ -1258,58 +1256,348 @@
     </w:p>
     <w:p>
       <w:pPr>
-        <w:pStyle w:val="2"/>
+        <w:pStyle w:val="3"/>
         <w:numPr>
           <w:ilvl w:val="0"/>
           <w:numId w:val="3"/>
         </w:numPr>
         <w:ind w:left="420" w:leftChars="0" w:firstLine="0" w:firstLineChars="0"/>
         <w:rPr>
-          <w:rFonts w:hint="default"/>
-          <w:b/>
-          <w:bCs/>
-          <w:lang w:val="en-US" w:eastAsia="zh-CN"/>
-        </w:rPr>
-      </w:pPr>
-      <w:r>
-        <w:rPr>
           <w:rFonts w:hint="default" w:ascii="宋体" w:hAnsi="Courier New"/>
           <w:lang w:val="en-US" w:eastAsia="zh-CN"/>
         </w:rPr>
-        <w:t>Move the Neural Processing SDK contents to</w:t>
-      </w:r>
-      <w:r>
-        <w:rPr>
-          <w:rFonts w:hint="eastAsia" w:ascii="宋体" w:hAnsi="Courier New"/>
-          <w:lang w:val="en-US" w:eastAsia="zh-CN"/>
-        </w:rPr>
-        <w:t xml:space="preserve"> </w:t>
-      </w:r>
+      </w:pPr>
       <w:r>
         <w:rPr>
           <w:rFonts w:hint="default" w:ascii="宋体" w:hAnsi="Courier New"/>
           <w:lang w:val="en-US" w:eastAsia="zh-CN"/>
         </w:rPr>
-        <w:t>&lt;C610-</w:t>
-      </w:r>
-      <w:r>
-        <w:rPr>
-          <w:rFonts w:hint="eastAsia"/>
-          <w:lang w:val="en-US" w:eastAsia="zh-CN"/>
-        </w:rPr>
-        <w:t>objectTracker-demo</w:t>
-      </w:r>
-      <w:r>
+        <w:t>Move the following files or directory from the downloaded the Neural Processing for AI SDK  to the project folder.</w:t>
+      </w:r>
+      <w:bookmarkStart w:id="0" w:name="_GoBack"/>
+      <w:bookmarkEnd w:id="0"/>
+    </w:p>
+    <w:tbl>
+      <w:tblPr>
+        <w:tblStyle w:val="6"/>
+        <w:tblW w:w="0" w:type="auto"/>
+        <w:tblInd w:w="0" w:type="dxa"/>
+        <w:tblBorders>
+          <w:top w:val="single" w:color="auto" w:sz="4" w:space="0"/>
+          <w:left w:val="single" w:color="auto" w:sz="4" w:space="0"/>
+          <w:bottom w:val="single" w:color="auto" w:sz="4" w:space="0"/>
+          <w:right w:val="single" w:color="auto" w:sz="4" w:space="0"/>
+          <w:insideH w:val="single" w:color="auto" w:sz="4" w:space="0"/>
+          <w:insideV w:val="single" w:color="auto" w:sz="4" w:space="0"/>
+        </w:tblBorders>
+        <w:tblLayout w:type="autofit"/>
+        <w:tblCellMar>
+          <w:left w:w="108" w:type="dxa"/>
+          <w:right w:w="108" w:type="dxa"/>
+        </w:tblCellMar>
+      </w:tblPr>
+      <w:tblGrid>
+        <w:gridCol w:w="3375"/>
+        <w:gridCol w:w="5481"/>
+      </w:tblGrid>
+      <w:tr>
+        <w:tblPrEx>
+          <w:tblBorders>
+            <w:top w:val="single" w:color="auto" w:sz="4" w:space="0"/>
+            <w:left w:val="single" w:color="auto" w:sz="4" w:space="0"/>
+            <w:bottom w:val="single" w:color="auto" w:sz="4" w:space="0"/>
+            <w:right w:val="single" w:color="auto" w:sz="4" w:space="0"/>
+            <w:insideH w:val="single" w:color="auto" w:sz="4" w:space="0"/>
+            <w:insideV w:val="single" w:color="auto" w:sz="4" w:space="0"/>
+          </w:tblBorders>
+        </w:tblPrEx>
+        <w:tc>
+          <w:tcPr>
+            <w:tcW w:w="4428" w:type="dxa"/>
+          </w:tcPr>
+          <w:p>
+            <w:pPr>
+              <w:pStyle w:val="3"/>
+              <w:numPr>
+                <w:numId w:val="0"/>
+              </w:numPr>
+              <w:jc w:val="center"/>
+              <w:rPr>
+                <w:rFonts w:hint="default" w:ascii="宋体" w:hAnsi="Courier New"/>
+                <w:vertAlign w:val="baseline"/>
+                <w:lang w:val="en-US" w:eastAsia="zh-CN"/>
+              </w:rPr>
+            </w:pPr>
+            <w:r>
+              <w:rPr>
+                <w:rFonts w:hint="default" w:ascii="宋体" w:hAnsi="Courier New"/>
+                <w:vertAlign w:val="baseline"/>
+                <w:lang w:val="en-US" w:eastAsia="zh-CN"/>
+              </w:rPr>
+              <w:t>source folder</w:t>
+            </w:r>
+          </w:p>
+        </w:tc>
+        <w:tc>
+          <w:tcPr>
+            <w:tcW w:w="4428" w:type="dxa"/>
+          </w:tcPr>
+          <w:p>
+            <w:pPr>
+              <w:pStyle w:val="3"/>
+              <w:numPr>
+                <w:numId w:val="0"/>
+              </w:numPr>
+              <w:jc w:val="center"/>
+              <w:rPr>
+                <w:rFonts w:hint="default" w:ascii="宋体" w:hAnsi="Courier New"/>
+                <w:vertAlign w:val="baseline"/>
+                <w:lang w:val="en-US" w:eastAsia="zh-CN"/>
+              </w:rPr>
+            </w:pPr>
+            <w:r>
+              <w:rPr>
+                <w:rFonts w:hint="default" w:ascii="宋体" w:hAnsi="Courier New"/>
+                <w:lang w:val="en-US" w:eastAsia="zh-CN"/>
+              </w:rPr>
+              <w:t>destination folder</w:t>
+            </w:r>
+          </w:p>
+        </w:tc>
+      </w:tr>
+      <w:tr>
+        <w:tblPrEx>
+          <w:tblBorders>
+            <w:top w:val="single" w:color="auto" w:sz="4" w:space="0"/>
+            <w:left w:val="single" w:color="auto" w:sz="4" w:space="0"/>
+            <w:bottom w:val="single" w:color="auto" w:sz="4" w:space="0"/>
+            <w:right w:val="single" w:color="auto" w:sz="4" w:space="0"/>
+            <w:insideH w:val="single" w:color="auto" w:sz="4" w:space="0"/>
+            <w:insideV w:val="single" w:color="auto" w:sz="4" w:space="0"/>
+          </w:tblBorders>
+        </w:tblPrEx>
+        <w:tc>
+          <w:tcPr>
+            <w:tcW w:w="4428" w:type="dxa"/>
+          </w:tcPr>
+          <w:p>
+            <w:pPr>
+              <w:pStyle w:val="3"/>
+              <w:numPr>
+                <w:numId w:val="0"/>
+              </w:numPr>
+              <w:jc w:val="center"/>
+              <w:rPr>
+                <w:rFonts w:hint="default" w:ascii="宋体" w:hAnsi="Courier New"/>
+                <w:vertAlign w:val="baseline"/>
+                <w:lang w:val="en-US" w:eastAsia="zh-CN"/>
+              </w:rPr>
+            </w:pPr>
+            <w:r>
+              <w:rPr>
+                <w:rFonts w:hint="default" w:ascii="宋体" w:hAnsi="Courier New"/>
+                <w:lang w:val="en-US" w:eastAsia="zh-CN"/>
+              </w:rPr>
+              <w:t>snpe-x.xx.x/lib/dsp</w:t>
+            </w:r>
+          </w:p>
+        </w:tc>
+        <w:tc>
+          <w:tcPr>
+            <w:tcW w:w="4428" w:type="dxa"/>
+          </w:tcPr>
+          <w:p>
+            <w:pPr>
+              <w:pStyle w:val="3"/>
+              <w:numPr>
+                <w:numId w:val="0"/>
+              </w:numPr>
+              <w:jc w:val="center"/>
+              <w:rPr>
+                <w:rFonts w:hint="default" w:ascii="宋体" w:hAnsi="Courier New"/>
+                <w:vertAlign w:val="baseline"/>
+                <w:lang w:val="en-US" w:eastAsia="zh-CN"/>
+              </w:rPr>
+            </w:pPr>
+            <w:r>
+              <w:rPr>
+                <w:rFonts w:hint="default" w:ascii="宋体" w:hAnsi="Courier New"/>
+                <w:lang w:val="en-US" w:eastAsia="zh-CN"/>
+              </w:rPr>
+              <w:t>C610-objectTracker-demo/libs/dsp</w:t>
+            </w:r>
+          </w:p>
+        </w:tc>
+      </w:tr>
+      <w:tr>
+        <w:tblPrEx>
+          <w:tblBorders>
+            <w:top w:val="single" w:color="auto" w:sz="4" w:space="0"/>
+            <w:left w:val="single" w:color="auto" w:sz="4" w:space="0"/>
+            <w:bottom w:val="single" w:color="auto" w:sz="4" w:space="0"/>
+            <w:right w:val="single" w:color="auto" w:sz="4" w:space="0"/>
+            <w:insideH w:val="single" w:color="auto" w:sz="4" w:space="0"/>
+            <w:insideV w:val="single" w:color="auto" w:sz="4" w:space="0"/>
+          </w:tblBorders>
+        </w:tblPrEx>
+        <w:tc>
+          <w:tcPr>
+            <w:tcW w:w="4428" w:type="dxa"/>
+          </w:tcPr>
+          <w:p>
+            <w:pPr>
+              <w:pStyle w:val="3"/>
+              <w:numPr>
+                <w:numId w:val="0"/>
+              </w:numPr>
+              <w:jc w:val="center"/>
+              <w:rPr>
+                <w:rFonts w:hint="default" w:ascii="宋体" w:hAnsi="Courier New"/>
+                <w:vertAlign w:val="baseline"/>
+                <w:lang w:val="en-US" w:eastAsia="zh-CN"/>
+              </w:rPr>
+            </w:pPr>
+            <w:r>
+              <w:rPr>
+                <w:rFonts w:hint="default" w:ascii="宋体" w:hAnsi="Courier New"/>
+                <w:lang w:val="en-US" w:eastAsia="zh-CN"/>
+              </w:rPr>
+              <w:t>snpe-x.xx.x/lib/aarch64-linux-gcc4.9</w:t>
+            </w:r>
+          </w:p>
+        </w:tc>
+        <w:tc>
+          <w:tcPr>
+            <w:tcW w:w="4428" w:type="dxa"/>
+          </w:tcPr>
+          <w:p>
+            <w:pPr>
+              <w:pStyle w:val="3"/>
+              <w:numPr>
+                <w:numId w:val="0"/>
+              </w:numPr>
+              <w:jc w:val="center"/>
+              <w:rPr>
+                <w:rFonts w:hint="default" w:ascii="宋体" w:hAnsi="Courier New"/>
+                <w:vertAlign w:val="baseline"/>
+                <w:lang w:val="en-US" w:eastAsia="zh-CN"/>
+              </w:rPr>
+            </w:pPr>
+            <w:r>
+              <w:rPr>
+                <w:rFonts w:hint="default" w:ascii="宋体" w:hAnsi="Courier New"/>
+                <w:lang w:val="en-US" w:eastAsia="zh-CN"/>
+              </w:rPr>
+              <w:t>C610-objectTracker-demo/libs/snpe</w:t>
+            </w:r>
+          </w:p>
+        </w:tc>
+      </w:tr>
+      <w:tr>
+        <w:tblPrEx>
+          <w:tblBorders>
+            <w:top w:val="single" w:color="auto" w:sz="4" w:space="0"/>
+            <w:left w:val="single" w:color="auto" w:sz="4" w:space="0"/>
+            <w:bottom w:val="single" w:color="auto" w:sz="4" w:space="0"/>
+            <w:right w:val="single" w:color="auto" w:sz="4" w:space="0"/>
+            <w:insideH w:val="single" w:color="auto" w:sz="4" w:space="0"/>
+            <w:insideV w:val="single" w:color="auto" w:sz="4" w:space="0"/>
+          </w:tblBorders>
+        </w:tblPrEx>
+        <w:tc>
+          <w:tcPr>
+            <w:tcW w:w="4428" w:type="dxa"/>
+          </w:tcPr>
+          <w:p>
+            <w:pPr>
+              <w:pStyle w:val="3"/>
+              <w:numPr>
+                <w:numId w:val="0"/>
+              </w:numPr>
+              <w:jc w:val="center"/>
+              <w:rPr>
+                <w:rFonts w:hint="default" w:ascii="宋体" w:hAnsi="Courier New"/>
+                <w:lang w:val="en-US" w:eastAsia="zh-CN"/>
+              </w:rPr>
+            </w:pPr>
+            <w:r>
+              <w:rPr>
+                <w:rFonts w:hint="default" w:ascii="宋体" w:hAnsi="Courier New"/>
+                <w:lang w:val="en-US" w:eastAsia="zh-CN"/>
+              </w:rPr>
+              <w:t>snpe-x.xx.x/include/zdl</w:t>
+            </w:r>
+          </w:p>
+        </w:tc>
+        <w:tc>
+          <w:tcPr>
+            <w:tcW w:w="4428" w:type="dxa"/>
+          </w:tcPr>
+          <w:p>
+            <w:pPr>
+              <w:pStyle w:val="3"/>
+              <w:numPr>
+                <w:numId w:val="0"/>
+              </w:numPr>
+              <w:jc w:val="center"/>
+              <w:rPr>
+                <w:rFonts w:hint="default" w:ascii="宋体" w:hAnsi="Courier New"/>
+                <w:lang w:val="en-US" w:eastAsia="zh-CN"/>
+              </w:rPr>
+            </w:pPr>
+            <w:r>
+              <w:rPr>
+                <w:rFonts w:hint="default" w:ascii="宋体" w:hAnsi="Courier New"/>
+                <w:lang w:val="en-US" w:eastAsia="zh-CN"/>
+              </w:rPr>
+              <w:t>C610-objecttracking-demo/objectTracker-demo/snpe/include/zdl</w:t>
+            </w:r>
+          </w:p>
+        </w:tc>
+      </w:tr>
+    </w:tbl>
+    <w:p>
+      <w:pPr>
+        <w:pStyle w:val="3"/>
+        <w:numPr>
+          <w:numId w:val="0"/>
+        </w:numPr>
+        <w:ind w:left="420" w:leftChars="0"/>
         <w:rPr>
           <w:rFonts w:hint="default" w:ascii="宋体" w:hAnsi="Courier New"/>
           <w:lang w:val="en-US" w:eastAsia="zh-CN"/>
         </w:rPr>
-        <w:t>/snpe/include/zdl&gt;</w:t>
-      </w:r>
-    </w:p>
-    <w:p>
-      <w:pPr>
-        <w:pStyle w:val="2"/>
+      </w:pPr>
+    </w:p>
+    <w:p>
+      <w:pPr>
+        <w:pStyle w:val="3"/>
+        <w:numPr>
+          <w:numId w:val="0"/>
+        </w:numPr>
+        <w:ind w:left="420" w:leftChars="0"/>
+        <w:rPr>
+          <w:rFonts w:hint="default" w:ascii="宋体" w:hAnsi="Courier New"/>
+          <w:lang w:val="en-US" w:eastAsia="zh-CN"/>
+        </w:rPr>
+      </w:pPr>
+    </w:p>
+    <w:p>
+      <w:pPr>
+        <w:pStyle w:val="3"/>
+        <w:numPr>
+          <w:numId w:val="0"/>
+        </w:numPr>
+        <w:ind w:left="420" w:leftChars="0"/>
+        <w:rPr>
+          <w:rFonts w:hint="default" w:ascii="宋体" w:hAnsi="Courier New"/>
+          <w:lang w:val="en-US" w:eastAsia="zh-CN"/>
+        </w:rPr>
+      </w:pPr>
+    </w:p>
+    <w:p>
+      <w:pPr>
+        <w:pStyle w:val="3"/>
         <w:widowControl w:val="0"/>
         <w:numPr>
           <w:ilvl w:val="0"/>
@@ -1324,250 +1612,73 @@
           <w:lang w:val="en-US" w:eastAsia="zh-CN"/>
         </w:rPr>
       </w:pPr>
-    </w:p>
-    <w:p>
-      <w:pPr>
-        <w:pStyle w:val="2"/>
+      <w:r>
+        <w:rPr>
+          <w:rFonts w:hint="default"/>
+          <w:b/>
+          <w:bCs/>
+          <w:lang w:val="en-US" w:eastAsia="zh-CN"/>
+        </w:rPr>
+        <w:t>Notice:</w:t>
+      </w:r>
+    </w:p>
+    <w:p>
+      <w:pPr>
+        <w:pStyle w:val="3"/>
         <w:widowControl w:val="0"/>
         <w:numPr>
-          <w:ilvl w:val="1"/>
-          <w:numId w:val="2"/>
+          <w:ilvl w:val="0"/>
+          <w:numId w:val="0"/>
         </w:numPr>
+        <w:ind w:leftChars="0" w:firstLine="420" w:firstLineChars="0"/>
         <w:jc w:val="both"/>
         <w:rPr>
-          <w:rFonts w:hint="default" w:ascii="宋体"/>
-          <w:b/>
-          <w:bCs/>
-          <w:lang w:val="en-US" w:eastAsia="zh-CN"/>
-        </w:rPr>
-      </w:pPr>
-      <w:r>
-        <w:rPr>
-          <w:rFonts w:hint="default" w:ascii="宋体"/>
-          <w:b/>
-          <w:bCs/>
-          <w:lang w:val="en-US" w:eastAsia="zh-CN"/>
-        </w:rPr>
-        <w:t>OpenCV</w:t>
-      </w:r>
-    </w:p>
-    <w:p>
-      <w:pPr>
-        <w:pStyle w:val="2"/>
-        <w:ind w:firstLine="420" w:firstLineChars="0"/>
-        <w:rPr>
-          <w:rFonts w:hint="default" w:ascii="宋体"/>
-          <w:lang w:val="en-US" w:eastAsia="zh-CN"/>
-        </w:rPr>
-      </w:pPr>
-      <w:bookmarkStart w:id="0" w:name="_GoBack"/>
-      <w:bookmarkEnd w:id="0"/>
-      <w:r>
-        <w:rPr>
-          <w:rFonts w:hint="default" w:ascii="宋体"/>
-          <w:lang w:val="en-US" w:eastAsia="zh-CN"/>
-        </w:rPr>
-        <w:t>The version of OpenCV is 3.4.3.There are many tutorials for opencv installation on the network.Therefore, you can completely refer to other people's installation methods for installation and configuration.For example:</w:t>
-      </w:r>
-      <w:r>
-        <w:rPr>
-          <w:rFonts w:hint="eastAsia" w:ascii="宋体"/>
-          <w:lang w:val="en-US" w:eastAsia="zh-CN"/>
-        </w:rPr>
-        <w:t>(</w:t>
-      </w:r>
-      <w:r>
-        <w:rPr>
-          <w:rFonts w:hint="default" w:ascii="宋体"/>
-          <w:lang w:val="en-US" w:eastAsia="zh-CN"/>
-        </w:rPr>
-        <w:t>https://www.cnblogs.com/uestc-mm/p/7338244.html</w:t>
-      </w:r>
-      <w:r>
-        <w:rPr>
-          <w:rFonts w:hint="eastAsia" w:ascii="宋体"/>
-          <w:lang w:val="en-US" w:eastAsia="zh-CN"/>
-        </w:rPr>
-        <w:t>)</w:t>
-      </w:r>
-    </w:p>
-    <w:p>
-      <w:pPr>
-        <w:pStyle w:val="2"/>
+          <w:rFonts w:hint="default"/>
+          <w:b/>
+          <w:bCs/>
+          <w:lang w:val="en-US" w:eastAsia="zh-CN"/>
+        </w:rPr>
+      </w:pPr>
+      <w:r>
+        <w:rPr>
+          <w:rFonts w:hint="default"/>
+          <w:b/>
+          <w:bCs/>
+          <w:lang w:val="en-US" w:eastAsia="zh-CN"/>
+        </w:rPr>
+        <w:t xml:space="preserve">1. x.xx.x represents Neural Processing for AI SDK version </w:t>
+      </w:r>
+    </w:p>
+    <w:p>
+      <w:pPr>
+        <w:pStyle w:val="3"/>
         <w:widowControl w:val="0"/>
         <w:numPr>
-          <w:ilvl w:val="1"/>
-          <w:numId w:val="2"/>
+          <w:ilvl w:val="0"/>
+          <w:numId w:val="0"/>
         </w:numPr>
+        <w:ind w:leftChars="0" w:firstLine="420" w:firstLineChars="0"/>
         <w:jc w:val="both"/>
         <w:rPr>
-          <w:rFonts w:hint="default" w:ascii="宋体"/>
-          <w:b/>
-          <w:bCs/>
-          <w:lang w:val="en-US" w:eastAsia="zh-CN"/>
-        </w:rPr>
-      </w:pPr>
-      <w:r>
-        <w:rPr>
-          <w:rFonts w:hint="default" w:ascii="宋体"/>
-          <w:b/>
-          <w:bCs/>
-          <w:lang w:val="en-US" w:eastAsia="zh-CN"/>
-        </w:rPr>
-        <w:t>YUV</w:t>
-      </w:r>
-    </w:p>
-    <w:p>
-      <w:pPr>
-        <w:pStyle w:val="2"/>
-        <w:ind w:firstLine="420" w:firstLineChars="0"/>
-        <w:rPr>
-          <w:rFonts w:hint="default" w:ascii="宋体"/>
-          <w:lang w:val="en-US" w:eastAsia="zh-CN"/>
-        </w:rPr>
-      </w:pPr>
-      <w:r>
-        <w:rPr>
-          <w:rFonts w:hint="default" w:ascii="宋体"/>
-          <w:lang w:val="en-US" w:eastAsia="zh-CN"/>
-        </w:rPr>
-        <w:t>libyuv(https://github.com/lemenkov/libyuv</w:t>
-      </w:r>
-      <w:r>
-        <w:rPr>
-          <w:rFonts w:hint="eastAsia" w:ascii="宋体"/>
-          <w:lang w:val="en-US" w:eastAsia="zh-CN"/>
-        </w:rPr>
-        <w:t>)</w:t>
-      </w:r>
-      <w:r>
-        <w:rPr>
-          <w:rFonts w:hint="default" w:ascii="宋体"/>
-          <w:lang w:val="en-US" w:eastAsia="zh-CN"/>
-        </w:rPr>
-        <w:t xml:space="preserve"> is an open source project that includes YUV scaling and conversion functionality.</w:t>
-      </w:r>
-    </w:p>
-    <w:p>
-      <w:pPr>
-        <w:pStyle w:val="2"/>
-        <w:rPr>
-          <w:rFonts w:hint="default" w:ascii="宋体"/>
-          <w:lang w:val="en-US" w:eastAsia="zh-CN"/>
-        </w:rPr>
-      </w:pPr>
-    </w:p>
-    <w:p>
-      <w:pPr>
-        <w:pStyle w:val="2"/>
-        <w:rPr>
-          <w:rFonts w:hint="default" w:ascii="宋体"/>
-          <w:lang w:val="en-US" w:eastAsia="zh-CN"/>
-        </w:rPr>
-      </w:pPr>
-      <w:r>
-        <w:rPr>
-          <w:rFonts w:hint="default" w:ascii="宋体"/>
-          <w:lang w:val="en-US" w:eastAsia="zh-CN"/>
-        </w:rPr>
-        <w:t>You can call it directly if already cloned it.</w:t>
-      </w:r>
-    </w:p>
-    <w:p>
-      <w:pPr>
-        <w:pStyle w:val="2"/>
-        <w:rPr>
-          <w:rFonts w:hint="default" w:ascii="宋体"/>
-          <w:lang w:val="en-US" w:eastAsia="zh-CN"/>
-        </w:rPr>
-      </w:pPr>
-      <w:r>
-        <w:rPr>
-          <w:rFonts w:hint="eastAsia" w:ascii="宋体"/>
-          <w:lang w:val="en-US" w:eastAsia="zh-CN"/>
-        </w:rPr>
-        <w:t>1.</w:t>
-      </w:r>
-      <w:r>
-        <w:rPr>
-          <w:rFonts w:hint="default" w:ascii="宋体"/>
-          <w:lang w:val="en-US" w:eastAsia="zh-CN"/>
-        </w:rPr>
-        <w:t xml:space="preserve"> Scale YUV to prepare content for compression, with point, bilinear or box filter.</w:t>
-      </w:r>
-    </w:p>
-    <w:p>
-      <w:pPr>
-        <w:pStyle w:val="2"/>
-        <w:rPr>
-          <w:rFonts w:hint="default" w:ascii="宋体"/>
-          <w:lang w:val="en-US" w:eastAsia="zh-CN"/>
-        </w:rPr>
-      </w:pPr>
-      <w:r>
-        <w:rPr>
-          <w:rFonts w:hint="eastAsia" w:ascii="宋体"/>
-          <w:lang w:val="en-US" w:eastAsia="zh-CN"/>
-        </w:rPr>
-        <w:t>2.</w:t>
-      </w:r>
-      <w:r>
-        <w:rPr>
-          <w:rFonts w:hint="default" w:ascii="宋体"/>
-          <w:lang w:val="en-US" w:eastAsia="zh-CN"/>
-        </w:rPr>
-        <w:t>Convert to YUV from webcam formats for compression.</w:t>
-      </w:r>
-    </w:p>
-    <w:p>
-      <w:pPr>
-        <w:pStyle w:val="2"/>
-        <w:rPr>
-          <w:rFonts w:hint="default" w:ascii="宋体"/>
-          <w:lang w:val="en-US" w:eastAsia="zh-CN"/>
-        </w:rPr>
-      </w:pPr>
-      <w:r>
-        <w:rPr>
-          <w:rFonts w:hint="eastAsia" w:ascii="宋体"/>
-          <w:lang w:val="en-US" w:eastAsia="zh-CN"/>
-        </w:rPr>
-        <w:t>3.</w:t>
-      </w:r>
-      <w:r>
-        <w:rPr>
-          <w:rFonts w:hint="default" w:ascii="宋体"/>
-          <w:lang w:val="en-US" w:eastAsia="zh-CN"/>
-        </w:rPr>
-        <w:t>Convert to RGB formats for rendering/effects.</w:t>
-      </w:r>
-    </w:p>
-    <w:p>
-      <w:pPr>
-        <w:pStyle w:val="2"/>
-        <w:rPr>
-          <w:rFonts w:hint="default" w:ascii="宋体"/>
-          <w:lang w:val="en-US" w:eastAsia="zh-CN"/>
-        </w:rPr>
-      </w:pPr>
-      <w:r>
-        <w:rPr>
-          <w:rFonts w:hint="eastAsia" w:ascii="宋体"/>
-          <w:lang w:val="en-US" w:eastAsia="zh-CN"/>
-        </w:rPr>
-        <w:t>4.</w:t>
-      </w:r>
-      <w:r>
-        <w:rPr>
-          <w:rFonts w:hint="default" w:ascii="宋体"/>
-          <w:lang w:val="en-US" w:eastAsia="zh-CN"/>
-        </w:rPr>
-        <w:t>........</w:t>
-      </w:r>
-    </w:p>
-    <w:p>
-      <w:pPr>
-        <w:pStyle w:val="2"/>
+          <w:rFonts w:hint="default"/>
+          <w:b/>
+          <w:bCs/>
+          <w:lang w:val="en-US" w:eastAsia="zh-CN"/>
+        </w:rPr>
+      </w:pPr>
+      <w:r>
+        <w:rPr>
+          <w:rFonts w:hint="default"/>
+          <w:b/>
+          <w:bCs/>
+          <w:lang w:val="en-US" w:eastAsia="zh-CN"/>
+        </w:rPr>
+        <w:t>2. In the snpe-x.xx.x/lib/ directory, there are dynamic library folders for different platforms. Please select the available dynamic library yourself. This project uses snpe-x.xx.x/lib/aarch64-linux-gcc4.9.</w:t>
+      </w:r>
+    </w:p>
+    <w:p>
+      <w:pPr>
+        <w:pStyle w:val="3"/>
         <w:widowControl w:val="0"/>
         <w:numPr>
           <w:ilvl w:val="0"/>
@@ -1585,7 +1696,245 @@
     </w:p>
     <w:p>
       <w:pPr>
-        <w:pStyle w:val="2"/>
+        <w:pStyle w:val="3"/>
+        <w:widowControl w:val="0"/>
+        <w:numPr>
+          <w:ilvl w:val="1"/>
+          <w:numId w:val="2"/>
+        </w:numPr>
+        <w:jc w:val="both"/>
+        <w:rPr>
+          <w:rFonts w:hint="default" w:ascii="宋体"/>
+          <w:b/>
+          <w:bCs/>
+          <w:lang w:val="en-US" w:eastAsia="zh-CN"/>
+        </w:rPr>
+      </w:pPr>
+      <w:r>
+        <w:rPr>
+          <w:rFonts w:hint="default" w:ascii="宋体"/>
+          <w:b/>
+          <w:bCs/>
+          <w:lang w:val="en-US" w:eastAsia="zh-CN"/>
+        </w:rPr>
+        <w:t>OpenCV</w:t>
+      </w:r>
+    </w:p>
+    <w:p>
+      <w:pPr>
+        <w:pStyle w:val="3"/>
+        <w:ind w:firstLine="420" w:firstLineChars="0"/>
+        <w:rPr>
+          <w:rFonts w:hint="default" w:ascii="宋体"/>
+          <w:lang w:val="en-US" w:eastAsia="zh-CN"/>
+        </w:rPr>
+      </w:pPr>
+      <w:r>
+        <w:rPr>
+          <w:rFonts w:hint="default" w:ascii="宋体"/>
+          <w:lang w:val="en-US" w:eastAsia="zh-CN"/>
+        </w:rPr>
+        <w:t>The version of OpenCV is 3.4.3.There are many tutorials for opencv installation on the network.Therefore, you can completely refer to other people's installation methods for installation and configuration.For example:</w:t>
+      </w:r>
+      <w:r>
+        <w:rPr>
+          <w:rFonts w:hint="eastAsia" w:ascii="宋体"/>
+          <w:lang w:val="en-US" w:eastAsia="zh-CN"/>
+        </w:rPr>
+        <w:t>(</w:t>
+      </w:r>
+      <w:r>
+        <w:rPr>
+          <w:rFonts w:hint="default" w:ascii="宋体"/>
+          <w:lang w:val="en-US" w:eastAsia="zh-CN"/>
+        </w:rPr>
+        <w:t>https://www.cnblogs.com/uestc-mm/p/7338244.html</w:t>
+      </w:r>
+      <w:r>
+        <w:rPr>
+          <w:rFonts w:hint="eastAsia" w:ascii="宋体"/>
+          <w:lang w:val="en-US" w:eastAsia="zh-CN"/>
+        </w:rPr>
+        <w:t>)</w:t>
+      </w:r>
+    </w:p>
+    <w:p>
+      <w:pPr>
+        <w:pStyle w:val="3"/>
+        <w:widowControl w:val="0"/>
+        <w:numPr>
+          <w:ilvl w:val="1"/>
+          <w:numId w:val="2"/>
+        </w:numPr>
+        <w:jc w:val="both"/>
+        <w:rPr>
+          <w:rFonts w:hint="default" w:ascii="宋体"/>
+          <w:b/>
+          <w:bCs/>
+          <w:lang w:val="en-US" w:eastAsia="zh-CN"/>
+        </w:rPr>
+      </w:pPr>
+      <w:r>
+        <w:rPr>
+          <w:rFonts w:hint="default" w:ascii="宋体"/>
+          <w:b/>
+          <w:bCs/>
+          <w:lang w:val="en-US" w:eastAsia="zh-CN"/>
+        </w:rPr>
+        <w:t>YUV</w:t>
+      </w:r>
+    </w:p>
+    <w:p>
+      <w:pPr>
+        <w:pStyle w:val="3"/>
+        <w:ind w:firstLine="420" w:firstLineChars="0"/>
+        <w:rPr>
+          <w:rFonts w:hint="default" w:ascii="宋体"/>
+          <w:lang w:val="en-US" w:eastAsia="zh-CN"/>
+        </w:rPr>
+      </w:pPr>
+      <w:r>
+        <w:rPr>
+          <w:rFonts w:hint="default" w:ascii="宋体"/>
+          <w:lang w:val="en-US" w:eastAsia="zh-CN"/>
+        </w:rPr>
+        <w:t>libyuv(https://github.com/lemenkov/libyuv</w:t>
+      </w:r>
+      <w:r>
+        <w:rPr>
+          <w:rFonts w:hint="eastAsia" w:ascii="宋体"/>
+          <w:lang w:val="en-US" w:eastAsia="zh-CN"/>
+        </w:rPr>
+        <w:t>)</w:t>
+      </w:r>
+      <w:r>
+        <w:rPr>
+          <w:rFonts w:hint="default" w:ascii="宋体"/>
+          <w:lang w:val="en-US" w:eastAsia="zh-CN"/>
+        </w:rPr>
+        <w:t xml:space="preserve"> is an open source project that includes YUV scaling and conversion functionality.</w:t>
+      </w:r>
+    </w:p>
+    <w:p>
+      <w:pPr>
+        <w:pStyle w:val="3"/>
+        <w:rPr>
+          <w:rFonts w:hint="default" w:ascii="宋体"/>
+          <w:lang w:val="en-US" w:eastAsia="zh-CN"/>
+        </w:rPr>
+      </w:pPr>
+    </w:p>
+    <w:p>
+      <w:pPr>
+        <w:pStyle w:val="3"/>
+        <w:rPr>
+          <w:rFonts w:hint="default" w:ascii="宋体"/>
+          <w:lang w:val="en-US" w:eastAsia="zh-CN"/>
+        </w:rPr>
+      </w:pPr>
+      <w:r>
+        <w:rPr>
+          <w:rFonts w:hint="default" w:ascii="宋体"/>
+          <w:lang w:val="en-US" w:eastAsia="zh-CN"/>
+        </w:rPr>
+        <w:t>You can call it directly if already cloned it.</w:t>
+      </w:r>
+    </w:p>
+    <w:p>
+      <w:pPr>
+        <w:pStyle w:val="3"/>
+        <w:rPr>
+          <w:rFonts w:hint="default" w:ascii="宋体"/>
+          <w:lang w:val="en-US" w:eastAsia="zh-CN"/>
+        </w:rPr>
+      </w:pPr>
+      <w:r>
+        <w:rPr>
+          <w:rFonts w:hint="eastAsia" w:ascii="宋体"/>
+          <w:lang w:val="en-US" w:eastAsia="zh-CN"/>
+        </w:rPr>
+        <w:t>1.</w:t>
+      </w:r>
+      <w:r>
+        <w:rPr>
+          <w:rFonts w:hint="default" w:ascii="宋体"/>
+          <w:lang w:val="en-US" w:eastAsia="zh-CN"/>
+        </w:rPr>
+        <w:t xml:space="preserve"> Scale YUV to prepare content for compression, with point, bilinear or box filter.</w:t>
+      </w:r>
+    </w:p>
+    <w:p>
+      <w:pPr>
+        <w:pStyle w:val="3"/>
+        <w:rPr>
+          <w:rFonts w:hint="default" w:ascii="宋体"/>
+          <w:lang w:val="en-US" w:eastAsia="zh-CN"/>
+        </w:rPr>
+      </w:pPr>
+      <w:r>
+        <w:rPr>
+          <w:rFonts w:hint="eastAsia" w:ascii="宋体"/>
+          <w:lang w:val="en-US" w:eastAsia="zh-CN"/>
+        </w:rPr>
+        <w:t>2.</w:t>
+      </w:r>
+      <w:r>
+        <w:rPr>
+          <w:rFonts w:hint="default" w:ascii="宋体"/>
+          <w:lang w:val="en-US" w:eastAsia="zh-CN"/>
+        </w:rPr>
+        <w:t>Convert to YUV from webcam formats for compression.</w:t>
+      </w:r>
+    </w:p>
+    <w:p>
+      <w:pPr>
+        <w:pStyle w:val="3"/>
+        <w:rPr>
+          <w:rFonts w:hint="default" w:ascii="宋体"/>
+          <w:lang w:val="en-US" w:eastAsia="zh-CN"/>
+        </w:rPr>
+      </w:pPr>
+      <w:r>
+        <w:rPr>
+          <w:rFonts w:hint="eastAsia" w:ascii="宋体"/>
+          <w:lang w:val="en-US" w:eastAsia="zh-CN"/>
+        </w:rPr>
+        <w:t>3.</w:t>
+      </w:r>
+      <w:r>
+        <w:rPr>
+          <w:rFonts w:hint="default" w:ascii="宋体"/>
+          <w:lang w:val="en-US" w:eastAsia="zh-CN"/>
+        </w:rPr>
+        <w:t>Convert to RGB formats for rendering/effects.</w:t>
+      </w:r>
+    </w:p>
+    <w:p>
+      <w:pPr>
+        <w:pStyle w:val="3"/>
+        <w:rPr>
+          <w:rFonts w:hint="default" w:ascii="宋体"/>
+          <w:lang w:val="en-US" w:eastAsia="zh-CN"/>
+        </w:rPr>
+      </w:pPr>
+      <w:r>
+        <w:rPr>
+          <w:rFonts w:hint="eastAsia" w:ascii="宋体"/>
+          <w:lang w:val="en-US" w:eastAsia="zh-CN"/>
+        </w:rPr>
+        <w:t>4.</w:t>
+      </w:r>
+      <w:r>
+        <w:rPr>
+          <w:rFonts w:hint="default" w:ascii="宋体"/>
+          <w:lang w:val="en-US" w:eastAsia="zh-CN"/>
+        </w:rPr>
+        <w:t>........</w:t>
+      </w:r>
+    </w:p>
+    <w:p>
+      <w:pPr>
+        <w:pStyle w:val="3"/>
         <w:widowControl w:val="0"/>
         <w:numPr>
           <w:ilvl w:val="0"/>
@@ -1603,7 +1952,25 @@
     </w:p>
     <w:p>
       <w:pPr>
-        <w:pStyle w:val="2"/>
+        <w:pStyle w:val="3"/>
+        <w:widowControl w:val="0"/>
+        <w:numPr>
+          <w:ilvl w:val="0"/>
+          <w:numId w:val="0"/>
+        </w:numPr>
+        <w:ind w:leftChars="0"/>
+        <w:jc w:val="both"/>
+        <w:rPr>
+          <w:rFonts w:hint="default"/>
+          <w:b/>
+          <w:bCs/>
+          <w:lang w:val="en-US" w:eastAsia="zh-CN"/>
+        </w:rPr>
+      </w:pPr>
+    </w:p>
+    <w:p>
+      <w:pPr>
+        <w:pStyle w:val="3"/>
         <w:numPr>
           <w:ilvl w:val="0"/>
           <w:numId w:val="2"/>
@@ -1631,7 +1998,7 @@
     </w:p>
     <w:p>
       <w:pPr>
-        <w:pStyle w:val="2"/>
+        <w:pStyle w:val="3"/>
       </w:pPr>
       <w:r>
         <w:rPr>
@@ -1664,12 +2031,12 @@
     </w:p>
     <w:p>
       <w:pPr>
-        <w:pStyle w:val="2"/>
-      </w:pPr>
-    </w:p>
-    <w:p>
-      <w:pPr>
-        <w:pStyle w:val="2"/>
+        <w:pStyle w:val="3"/>
+      </w:pPr>
+    </w:p>
+    <w:p>
+      <w:pPr>
+        <w:pStyle w:val="3"/>
       </w:pPr>
       <w:r>
         <w:rPr>
@@ -1680,12 +2047,12 @@
     </w:p>
     <w:p>
       <w:pPr>
-        <w:pStyle w:val="2"/>
-      </w:pPr>
-    </w:p>
-    <w:p>
-      <w:pPr>
-        <w:pStyle w:val="2"/>
+        <w:pStyle w:val="3"/>
+      </w:pPr>
+    </w:p>
+    <w:p>
+      <w:pPr>
+        <w:pStyle w:val="3"/>
       </w:pPr>
       <w:r>
         <w:rPr>
@@ -1709,7 +2076,7 @@
     </w:p>
     <w:p>
       <w:pPr>
-        <w:pStyle w:val="2"/>
+        <w:pStyle w:val="3"/>
       </w:pPr>
       <w:r>
         <w:rPr>
@@ -1720,7 +2087,7 @@
     </w:p>
     <w:p>
       <w:pPr>
-        <w:pStyle w:val="2"/>
+        <w:pStyle w:val="3"/>
       </w:pPr>
       <w:r>
         <w:rPr>
@@ -1744,7 +2111,7 @@
     </w:p>
     <w:p>
       <w:pPr>
-        <w:pStyle w:val="2"/>
+        <w:pStyle w:val="3"/>
       </w:pPr>
       <w:r>
         <w:rPr>
@@ -1755,12 +2122,12 @@
     </w:p>
     <w:p>
       <w:pPr>
-        <w:pStyle w:val="2"/>
-      </w:pPr>
-    </w:p>
-    <w:p>
-      <w:pPr>
-        <w:pStyle w:val="2"/>
+        <w:pStyle w:val="3"/>
+      </w:pPr>
+    </w:p>
+    <w:p>
+      <w:pPr>
+        <w:pStyle w:val="3"/>
       </w:pPr>
       <w:r>
         <w:rPr>
@@ -1771,7 +2138,7 @@
     </w:p>
     <w:p>
       <w:pPr>
-        <w:pStyle w:val="2"/>
+        <w:pStyle w:val="3"/>
       </w:pPr>
       <w:r>
         <w:rPr>
@@ -1782,7 +2149,7 @@
     </w:p>
     <w:p>
       <w:pPr>
-        <w:pStyle w:val="2"/>
+        <w:pStyle w:val="3"/>
       </w:pPr>
       <w:r>
         <w:rPr>
@@ -1793,7 +2160,7 @@
     </w:p>
     <w:p>
       <w:pPr>
-        <w:pStyle w:val="2"/>
+        <w:pStyle w:val="3"/>
       </w:pPr>
       <w:r>
         <w:rPr>
@@ -1804,7 +2171,7 @@
     </w:p>
     <w:p>
       <w:pPr>
-        <w:pStyle w:val="2"/>
+        <w:pStyle w:val="3"/>
       </w:pPr>
       <w:r>
         <w:rPr>
@@ -1815,7 +2182,7 @@
     </w:p>
     <w:p>
       <w:pPr>
-        <w:pStyle w:val="2"/>
+        <w:pStyle w:val="3"/>
       </w:pPr>
       <w:r>
         <w:rPr>
@@ -1826,7 +2193,7 @@
     </w:p>
     <w:p>
       <w:pPr>
-        <w:pStyle w:val="2"/>
+        <w:pStyle w:val="3"/>
       </w:pPr>
       <w:r>
         <w:rPr>
@@ -1837,7 +2204,7 @@
     </w:p>
     <w:p>
       <w:pPr>
-        <w:pStyle w:val="2"/>
+        <w:pStyle w:val="3"/>
       </w:pPr>
       <w:r>
         <w:rPr>
@@ -1848,12 +2215,12 @@
     </w:p>
     <w:p>
       <w:pPr>
-        <w:pStyle w:val="2"/>
-      </w:pPr>
-    </w:p>
-    <w:p>
-      <w:pPr>
-        <w:pStyle w:val="2"/>
+        <w:pStyle w:val="3"/>
+      </w:pPr>
+    </w:p>
+    <w:p>
+      <w:pPr>
+        <w:pStyle w:val="3"/>
       </w:pPr>
       <w:r>
         <w:rPr>
@@ -1864,7 +2231,7 @@
     </w:p>
     <w:p>
       <w:pPr>
-        <w:pStyle w:val="2"/>
+        <w:pStyle w:val="3"/>
       </w:pPr>
       <w:r>
         <w:rPr>
@@ -1875,7 +2242,7 @@
     </w:p>
     <w:p>
       <w:pPr>
-        <w:pStyle w:val="2"/>
+        <w:pStyle w:val="3"/>
       </w:pPr>
       <w:r>
         <w:rPr>
@@ -1886,7 +2253,7 @@
     </w:p>
     <w:p>
       <w:pPr>
-        <w:pStyle w:val="2"/>
+        <w:pStyle w:val="3"/>
       </w:pPr>
       <w:r>
         <w:rPr>
@@ -1897,7 +2264,7 @@
     </w:p>
     <w:p>
       <w:pPr>
-        <w:pStyle w:val="2"/>
+        <w:pStyle w:val="3"/>
       </w:pPr>
       <w:r>
         <w:rPr>
@@ -1908,7 +2275,7 @@
     </w:p>
     <w:p>
       <w:pPr>
-        <w:pStyle w:val="2"/>
+        <w:pStyle w:val="3"/>
       </w:pPr>
       <w:r>
         <w:rPr>
@@ -1919,7 +2286,7 @@
     </w:p>
     <w:p>
       <w:pPr>
-        <w:pStyle w:val="2"/>
+        <w:pStyle w:val="3"/>
       </w:pPr>
       <w:r>
         <w:rPr>
@@ -1930,12 +2297,12 @@
     </w:p>
     <w:p>
       <w:pPr>
-        <w:pStyle w:val="2"/>
-      </w:pPr>
-    </w:p>
-    <w:p>
-      <w:pPr>
-        <w:pStyle w:val="2"/>
+        <w:pStyle w:val="3"/>
+      </w:pPr>
+    </w:p>
+    <w:p>
+      <w:pPr>
+        <w:pStyle w:val="3"/>
       </w:pPr>
       <w:r>
         <w:rPr>
@@ -1946,7 +2313,7 @@
     </w:p>
     <w:p>
       <w:pPr>
-        <w:pStyle w:val="2"/>
+        <w:pStyle w:val="3"/>
       </w:pPr>
       <w:r>
         <w:rPr>
@@ -1957,7 +2324,7 @@
     </w:p>
     <w:p>
       <w:pPr>
-        <w:pStyle w:val="2"/>
+        <w:pStyle w:val="3"/>
       </w:pPr>
       <w:r>
         <w:rPr>
@@ -1968,7 +2335,7 @@
     </w:p>
     <w:p>
       <w:pPr>
-        <w:pStyle w:val="2"/>
+        <w:pStyle w:val="3"/>
       </w:pPr>
       <w:r>
         <w:rPr>
@@ -1979,12 +2346,12 @@
     </w:p>
     <w:p>
       <w:pPr>
-        <w:pStyle w:val="2"/>
-      </w:pPr>
-    </w:p>
-    <w:p>
-      <w:pPr>
-        <w:pStyle w:val="2"/>
+        <w:pStyle w:val="3"/>
+      </w:pPr>
+    </w:p>
+    <w:p>
+      <w:pPr>
+        <w:pStyle w:val="3"/>
       </w:pPr>
       <w:r>
         <w:rPr>
@@ -1995,7 +2362,7 @@
     </w:p>
     <w:p>
       <w:pPr>
-        <w:pStyle w:val="2"/>
+        <w:pStyle w:val="3"/>
       </w:pPr>
       <w:r>
         <w:rPr>
@@ -2006,7 +2373,7 @@
     </w:p>
     <w:p>
       <w:pPr>
-        <w:pStyle w:val="2"/>
+        <w:pStyle w:val="3"/>
       </w:pPr>
       <w:r>
         <w:rPr>
@@ -2017,7 +2384,7 @@
     </w:p>
     <w:p>
       <w:pPr>
-        <w:pStyle w:val="2"/>
+        <w:pStyle w:val="3"/>
       </w:pPr>
       <w:r>
         <w:rPr>
@@ -2028,12 +2395,12 @@
     </w:p>
     <w:p>
       <w:pPr>
-        <w:pStyle w:val="2"/>
-      </w:pPr>
-    </w:p>
-    <w:p>
-      <w:pPr>
-        <w:pStyle w:val="2"/>
+        <w:pStyle w:val="3"/>
+      </w:pPr>
+    </w:p>
+    <w:p>
+      <w:pPr>
+        <w:pStyle w:val="3"/>
       </w:pPr>
       <w:r>
         <w:rPr>
@@ -2044,7 +2411,7 @@
     </w:p>
     <w:p>
       <w:pPr>
-        <w:pStyle w:val="2"/>
+        <w:pStyle w:val="3"/>
       </w:pPr>
       <w:r>
         <w:rPr>
@@ -2055,7 +2422,7 @@
     </w:p>
     <w:p>
       <w:pPr>
-        <w:pStyle w:val="2"/>
+        <w:pStyle w:val="3"/>
       </w:pPr>
       <w:r>
         <w:rPr>
@@ -2066,7 +2433,7 @@
     </w:p>
     <w:p>
       <w:pPr>
-        <w:pStyle w:val="2"/>
+        <w:pStyle w:val="3"/>
       </w:pPr>
       <w:r>
         <w:rPr>
@@ -2077,7 +2444,7 @@
     </w:p>
     <w:p>
       <w:pPr>
-        <w:pStyle w:val="2"/>
+        <w:pStyle w:val="3"/>
       </w:pPr>
       <w:r>
         <w:rPr>
@@ -2088,12 +2455,12 @@
     </w:p>
     <w:p>
       <w:pPr>
-        <w:pStyle w:val="2"/>
-      </w:pPr>
-    </w:p>
-    <w:p>
-      <w:pPr>
-        <w:pStyle w:val="2"/>
+        <w:pStyle w:val="3"/>
+      </w:pPr>
+    </w:p>
+    <w:p>
+      <w:pPr>
+        <w:pStyle w:val="3"/>
       </w:pPr>
       <w:r>
         <w:rPr>
@@ -2112,14 +2479,14 @@
       </w:r>
       <w:r>
         <w:rPr>
-          <w:rStyle w:val="7"/>
+          <w:rStyle w:val="9"/>
           <w:rFonts w:hint="eastAsia"/>
         </w:rPr>
         <w:t>the official Manual of Yocto</w:t>
       </w:r>
       <w:r>
         <w:rPr>
-          <w:rStyle w:val="7"/>
+          <w:rStyle w:val="9"/>
           <w:rFonts w:hint="eastAsia"/>
         </w:rPr>
         <w:fldChar w:fldCharType="end"/>
@@ -2169,7 +2536,7 @@
     </w:p>
     <w:p>
       <w:pPr>
-        <w:pStyle w:val="2"/>
+        <w:pStyle w:val="3"/>
         <w:ind w:firstLine="500"/>
         <w:rPr>
           <w:rFonts w:hint="default" w:eastAsiaTheme="minorEastAsia"/>
@@ -2192,13 +2559,13 @@
     </w:p>
     <w:p>
       <w:pPr>
-        <w:pStyle w:val="2"/>
+        <w:pStyle w:val="3"/>
         <w:ind w:firstLine="500"/>
       </w:pPr>
     </w:p>
     <w:p>
       <w:pPr>
-        <w:pStyle w:val="2"/>
+        <w:pStyle w:val="3"/>
       </w:pPr>
       <w:r>
         <w:rPr>
@@ -2289,7 +2656,7 @@
     </w:p>
     <w:p>
       <w:pPr>
-        <w:pStyle w:val="2"/>
+        <w:pStyle w:val="3"/>
         <w:ind w:firstLine="500"/>
       </w:pPr>
       <w:r>
@@ -2301,7 +2668,7 @@
     </w:p>
     <w:p>
       <w:pPr>
-        <w:pStyle w:val="2"/>
+        <w:pStyle w:val="3"/>
         <w:ind w:firstLine="500"/>
       </w:pPr>
       <w:r>
@@ -2313,7 +2680,7 @@
     </w:p>
     <w:p>
       <w:pPr>
-        <w:pStyle w:val="2"/>
+        <w:pStyle w:val="3"/>
         <w:ind w:firstLine="500"/>
       </w:pPr>
       <w:r>
@@ -2325,7 +2692,7 @@
     </w:p>
     <w:p>
       <w:pPr>
-        <w:pStyle w:val="2"/>
+        <w:pStyle w:val="3"/>
         <w:ind w:firstLine="500"/>
       </w:pPr>
       <w:r>
@@ -2337,7 +2704,7 @@
     </w:p>
     <w:p>
       <w:pPr>
-        <w:pStyle w:val="2"/>
+        <w:pStyle w:val="3"/>
         <w:ind w:firstLine="500"/>
       </w:pPr>
       <w:r>
@@ -2362,12 +2729,12 @@
     </w:p>
     <w:p>
       <w:pPr>
-        <w:pStyle w:val="2"/>
-      </w:pPr>
-    </w:p>
-    <w:p>
-      <w:pPr>
-        <w:pStyle w:val="2"/>
+        <w:pStyle w:val="3"/>
+      </w:pPr>
+    </w:p>
+    <w:p>
+      <w:pPr>
+        <w:pStyle w:val="3"/>
         <w:numPr>
           <w:ilvl w:val="0"/>
           <w:numId w:val="2"/>
@@ -2388,7 +2755,7 @@
     </w:p>
     <w:p>
       <w:pPr>
-        <w:pStyle w:val="2"/>
+        <w:pStyle w:val="3"/>
       </w:pPr>
       <w:r>
         <w:rPr>
@@ -2401,7 +2768,7 @@
     </w:p>
     <w:p>
       <w:pPr>
-        <w:pStyle w:val="2"/>
+        <w:pStyle w:val="3"/>
       </w:pPr>
       <w:r>
         <w:rPr>
@@ -2426,7 +2793,7 @@
     </w:p>
     <w:p>
       <w:pPr>
-        <w:pStyle w:val="2"/>
+        <w:pStyle w:val="3"/>
       </w:pPr>
       <w:r>
         <w:rPr>
@@ -2467,12 +2834,12 @@
     </w:p>
     <w:p>
       <w:pPr>
-        <w:pStyle w:val="2"/>
-      </w:pPr>
-    </w:p>
-    <w:p>
-      <w:pPr>
-        <w:pStyle w:val="2"/>
+        <w:pStyle w:val="3"/>
+      </w:pPr>
+    </w:p>
+    <w:p>
+      <w:pPr>
+        <w:pStyle w:val="3"/>
         <w:ind w:firstLine="500"/>
       </w:pPr>
       <w:r>
@@ -2484,7 +2851,7 @@
     </w:p>
     <w:p>
       <w:pPr>
-        <w:pStyle w:val="2"/>
+        <w:pStyle w:val="3"/>
         <w:ind w:firstLine="500"/>
       </w:pPr>
       <w:r>
@@ -2496,7 +2863,7 @@
     </w:p>
     <w:p>
       <w:pPr>
-        <w:pStyle w:val="2"/>
+        <w:pStyle w:val="3"/>
         <w:ind w:firstLine="500"/>
       </w:pPr>
       <w:r>
@@ -2508,7 +2875,7 @@
     </w:p>
     <w:p>
       <w:pPr>
-        <w:pStyle w:val="2"/>
+        <w:pStyle w:val="3"/>
         <w:ind w:firstLine="500"/>
       </w:pPr>
       <w:r>
@@ -2520,7 +2887,7 @@
     </w:p>
     <w:p>
       <w:pPr>
-        <w:pStyle w:val="2"/>
+        <w:pStyle w:val="3"/>
         <w:ind w:firstLine="500"/>
       </w:pPr>
       <w:r>
@@ -2532,7 +2899,7 @@
     </w:p>
     <w:p>
       <w:pPr>
-        <w:pStyle w:val="2"/>
+        <w:pStyle w:val="3"/>
         <w:ind w:firstLine="500"/>
       </w:pPr>
       <w:r>
@@ -2544,12 +2911,12 @@
     </w:p>
     <w:p>
       <w:pPr>
-        <w:pStyle w:val="2"/>
-      </w:pPr>
-    </w:p>
-    <w:p>
-      <w:pPr>
-        <w:pStyle w:val="2"/>
+        <w:pStyle w:val="3"/>
+      </w:pPr>
+    </w:p>
+    <w:p>
+      <w:pPr>
+        <w:pStyle w:val="3"/>
       </w:pPr>
       <w:r>
         <w:rPr>
@@ -2574,12 +2941,12 @@
     </w:p>
     <w:p>
       <w:pPr>
-        <w:pStyle w:val="2"/>
-      </w:pPr>
-    </w:p>
-    <w:p>
-      <w:pPr>
-        <w:pStyle w:val="2"/>
+        <w:pStyle w:val="3"/>
+      </w:pPr>
+    </w:p>
+    <w:p>
+      <w:pPr>
+        <w:pStyle w:val="3"/>
       </w:pPr>
       <w:r>
         <w:rPr>
@@ -2590,12 +2957,12 @@
     </w:p>
     <w:p>
       <w:pPr>
-        <w:pStyle w:val="2"/>
-      </w:pPr>
-    </w:p>
-    <w:p>
-      <w:pPr>
-        <w:pStyle w:val="2"/>
+        <w:pStyle w:val="3"/>
+      </w:pPr>
+    </w:p>
+    <w:p>
+      <w:pPr>
+        <w:pStyle w:val="3"/>
       </w:pPr>
       <w:r>
         <w:rPr>
@@ -2608,7 +2975,7 @@
     </w:p>
     <w:p>
       <w:pPr>
-        <w:pStyle w:val="2"/>
+        <w:pStyle w:val="3"/>
       </w:pPr>
       <w:r>
         <w:rPr>
@@ -2619,7 +2986,7 @@
     </w:p>
     <w:p>
       <w:pPr>
-        <w:pStyle w:val="2"/>
+        <w:pStyle w:val="3"/>
       </w:pPr>
       <w:r>
         <w:rPr>
@@ -2643,7 +3010,7 @@
     </w:p>
     <w:p>
       <w:pPr>
-        <w:pStyle w:val="2"/>
+        <w:pStyle w:val="3"/>
       </w:pPr>
       <w:r>
         <w:rPr>
@@ -2685,7 +3052,7 @@
     </w:p>
     <w:p>
       <w:pPr>
-        <w:pStyle w:val="2"/>
+        <w:pStyle w:val="3"/>
         <w:ind w:firstLine="500"/>
       </w:pPr>
       <w:r>
@@ -2697,7 +3064,7 @@
     </w:p>
     <w:p>
       <w:pPr>
-        <w:pStyle w:val="2"/>
+        <w:pStyle w:val="3"/>
         <w:ind w:firstLine="500"/>
         <w:rPr>
           <w:rFonts w:hint="default" w:eastAsiaTheme="minorEastAsia"/>
@@ -2720,12 +3087,12 @@
     </w:p>
     <w:p>
       <w:pPr>
-        <w:pStyle w:val="2"/>
-      </w:pPr>
-    </w:p>
-    <w:p>
-      <w:pPr>
-        <w:pStyle w:val="2"/>
+        <w:pStyle w:val="3"/>
+      </w:pPr>
+    </w:p>
+    <w:p>
+      <w:pPr>
+        <w:pStyle w:val="3"/>
       </w:pPr>
       <w:r>
         <w:rPr>
@@ -2738,7 +3105,7 @@
     </w:p>
     <w:p>
       <w:pPr>
-        <w:pStyle w:val="2"/>
+        <w:pStyle w:val="3"/>
       </w:pPr>
       <w:r>
         <w:rPr>
@@ -2749,12 +3116,12 @@
     </w:p>
     <w:p>
       <w:pPr>
-        <w:pStyle w:val="2"/>
-      </w:pPr>
-    </w:p>
-    <w:p>
-      <w:pPr>
-        <w:pStyle w:val="2"/>
+        <w:pStyle w:val="3"/>
+      </w:pPr>
+    </w:p>
+    <w:p>
+      <w:pPr>
+        <w:pStyle w:val="3"/>
       </w:pPr>
       <w:r>
         <w:rPr>
@@ -2765,7 +3132,7 @@
     </w:p>
     <w:p>
       <w:pPr>
-        <w:pStyle w:val="2"/>
+        <w:pStyle w:val="3"/>
       </w:pPr>
       <w:r>
         <w:rPr>
@@ -2776,7 +3143,7 @@
     </w:p>
     <w:p>
       <w:pPr>
-        <w:pStyle w:val="2"/>
+        <w:pStyle w:val="3"/>
       </w:pPr>
       <w:r>
         <w:rPr>
@@ -2787,7 +3154,7 @@
     </w:p>
     <w:p>
       <w:pPr>
-        <w:pStyle w:val="2"/>
+        <w:pStyle w:val="3"/>
       </w:pPr>
       <w:r>
         <w:rPr>
@@ -2798,7 +3165,7 @@
     </w:p>
     <w:p>
       <w:pPr>
-        <w:pStyle w:val="2"/>
+        <w:pStyle w:val="3"/>
       </w:pPr>
       <w:r>
         <w:rPr>
@@ -2809,7 +3176,7 @@
     </w:p>
     <w:p>
       <w:pPr>
-        <w:pStyle w:val="2"/>
+        <w:pStyle w:val="3"/>
       </w:pPr>
       <w:r>
         <w:rPr>
@@ -2820,7 +3187,7 @@
     </w:p>
     <w:p>
       <w:pPr>
-        <w:pStyle w:val="2"/>
+        <w:pStyle w:val="3"/>
       </w:pPr>
       <w:r>
         <w:rPr>
@@ -2831,7 +3198,7 @@
     </w:p>
     <w:p>
       <w:pPr>
-        <w:pStyle w:val="2"/>
+        <w:pStyle w:val="3"/>
       </w:pPr>
       <w:r>
         <w:rPr>
@@ -2842,7 +3209,7 @@
     </w:p>
     <w:p>
       <w:pPr>
-        <w:pStyle w:val="2"/>
+        <w:pStyle w:val="3"/>
       </w:pPr>
       <w:r>
         <w:rPr>
@@ -2853,7 +3220,7 @@
     </w:p>
     <w:p>
       <w:pPr>
-        <w:pStyle w:val="2"/>
+        <w:pStyle w:val="3"/>
       </w:pPr>
       <w:r>
         <w:rPr>
@@ -2864,12 +3231,12 @@
     </w:p>
     <w:p>
       <w:pPr>
-        <w:pStyle w:val="2"/>
-      </w:pPr>
-    </w:p>
-    <w:p>
-      <w:pPr>
-        <w:pStyle w:val="2"/>
+        <w:pStyle w:val="3"/>
+      </w:pPr>
+    </w:p>
+    <w:p>
+      <w:pPr>
+        <w:pStyle w:val="3"/>
       </w:pPr>
       <w:r>
         <w:rPr>
@@ -2880,7 +3247,7 @@
     </w:p>
     <w:p>
       <w:pPr>
-        <w:pStyle w:val="2"/>
+        <w:pStyle w:val="3"/>
       </w:pPr>
       <w:r>
         <w:rPr>
@@ -2891,7 +3258,7 @@
     </w:p>
     <w:p>
       <w:pPr>
-        <w:pStyle w:val="2"/>
+        <w:pStyle w:val="3"/>
       </w:pPr>
       <w:r>
         <w:rPr>
@@ -2902,7 +3269,7 @@
     </w:p>
     <w:p>
       <w:pPr>
-        <w:pStyle w:val="2"/>
+        <w:pStyle w:val="3"/>
       </w:pPr>
       <w:r>
         <w:rPr>
@@ -2913,12 +3280,12 @@
     </w:p>
     <w:p>
       <w:pPr>
-        <w:pStyle w:val="2"/>
-      </w:pPr>
-    </w:p>
-    <w:p>
-      <w:pPr>
-        <w:pStyle w:val="2"/>
+        <w:pStyle w:val="3"/>
+      </w:pPr>
+    </w:p>
+    <w:p>
+      <w:pPr>
+        <w:pStyle w:val="3"/>
       </w:pPr>
       <w:r>
         <w:rPr>
@@ -2942,7 +3309,7 @@
     </w:p>
     <w:p>
       <w:pPr>
-        <w:pStyle w:val="2"/>
+        <w:pStyle w:val="3"/>
       </w:pPr>
       <w:r>
         <w:rPr>
@@ -2953,7 +3320,7 @@
     </w:p>
     <w:p>
       <w:pPr>
-        <w:pStyle w:val="2"/>
+        <w:pStyle w:val="3"/>
       </w:pPr>
       <w:r>
         <w:rPr>
@@ -2977,7 +3344,7 @@
     </w:p>
     <w:p>
       <w:pPr>
-        <w:pStyle w:val="2"/>
+        <w:pStyle w:val="3"/>
       </w:pPr>
       <w:r>
         <w:rPr>
@@ -2988,7 +3355,7 @@
     </w:p>
     <w:p>
       <w:pPr>
-        <w:pStyle w:val="2"/>
+        <w:pStyle w:val="3"/>
       </w:pPr>
       <w:r>
         <w:rPr>
@@ -3012,7 +3379,7 @@
     </w:p>
     <w:p>
       <w:pPr>
-        <w:pStyle w:val="2"/>
+        <w:pStyle w:val="3"/>
       </w:pPr>
       <w:r>
         <w:rPr>
@@ -3023,7 +3390,7 @@
     </w:p>
     <w:p>
       <w:pPr>
-        <w:pStyle w:val="2"/>
+        <w:pStyle w:val="3"/>
       </w:pPr>
       <w:r>
         <w:rPr>
@@ -3041,7 +3408,7 @@
     </w:p>
     <w:p>
       <w:pPr>
-        <w:pStyle w:val="2"/>
+        <w:pStyle w:val="3"/>
       </w:pPr>
       <w:r>
         <w:rPr>
@@ -3052,7 +3419,7 @@
     </w:p>
     <w:p>
       <w:pPr>
-        <w:pStyle w:val="2"/>
+        <w:pStyle w:val="3"/>
       </w:pPr>
       <w:r>
         <w:rPr>
@@ -3063,7 +3430,7 @@
     </w:p>
     <w:p>
       <w:pPr>
-        <w:pStyle w:val="2"/>
+        <w:pStyle w:val="3"/>
       </w:pPr>
       <w:r>
         <w:rPr>
@@ -3074,7 +3441,7 @@
     </w:p>
     <w:p>
       <w:pPr>
-        <w:pStyle w:val="2"/>
+        <w:pStyle w:val="3"/>
       </w:pPr>
       <w:r>
         <w:rPr>
@@ -3085,12 +3452,12 @@
     </w:p>
     <w:p>
       <w:pPr>
-        <w:pStyle w:val="2"/>
-      </w:pPr>
-    </w:p>
-    <w:p>
-      <w:pPr>
-        <w:pStyle w:val="2"/>
+        <w:pStyle w:val="3"/>
+      </w:pPr>
+    </w:p>
+    <w:p>
+      <w:pPr>
+        <w:pStyle w:val="3"/>
       </w:pPr>
       <w:r>
         <w:rPr>
@@ -3101,7 +3468,7 @@
     </w:p>
     <w:p>
       <w:pPr>
-        <w:pStyle w:val="2"/>
+        <w:pStyle w:val="3"/>
       </w:pPr>
       <w:r>
         <w:rPr>
@@ -3625,13 +3992,34 @@
       <w:lang w:val="en-US" w:eastAsia="zh-CN" w:bidi="ar-SA"/>
     </w:rPr>
   </w:style>
-  <w:style w:type="character" w:default="1" w:styleId="5">
+  <w:style w:type="paragraph" w:styleId="2">
+    <w:name w:val="heading 3"/>
+    <w:basedOn w:val="1"/>
+    <w:next w:val="1"/>
+    <w:semiHidden/>
+    <w:unhideWhenUsed/>
+    <w:qFormat/>
+    <w:uiPriority w:val="0"/>
+    <w:pPr>
+      <w:spacing w:before="0" w:beforeAutospacing="1" w:after="0" w:afterAutospacing="1"/>
+      <w:jc w:val="left"/>
+    </w:pPr>
+    <w:rPr>
+      <w:rFonts w:hint="eastAsia" w:ascii="宋体" w:hAnsi="宋体" w:eastAsia="宋体" w:cs="宋体"/>
+      <w:b/>
+      <w:kern w:val="0"/>
+      <w:sz w:val="27"/>
+      <w:szCs w:val="27"/>
+      <w:lang w:val="en-US" w:eastAsia="zh-CN" w:bidi="ar"/>
+    </w:rPr>
+  </w:style>
+  <w:style w:type="character" w:default="1" w:styleId="7">
     <w:name w:val="Default Paragraph Font"/>
     <w:unhideWhenUsed/>
     <w:qFormat/>
     <w:uiPriority w:val="1"/>
   </w:style>
-  <w:style w:type="table" w:default="1" w:styleId="3">
+  <w:style w:type="table" w:default="1" w:styleId="5">
     <w:name w:val="Normal Table"/>
     <w:semiHidden/>
     <w:unhideWhenUsed/>
@@ -3646,7 +4034,7 @@
       </w:tblCellMar>
     </w:tblPr>
   </w:style>
-  <w:style w:type="paragraph" w:styleId="2">
+  <w:style w:type="paragraph" w:styleId="3">
     <w:name w:val="Plain Text"/>
     <w:basedOn w:val="1"/>
     <w:qFormat/>
@@ -3655,9 +4043,42 @@
       <w:rFonts w:ascii="宋体" w:hAnsi="Courier New"/>
     </w:rPr>
   </w:style>
-  <w:style w:type="table" w:styleId="4">
+  <w:style w:type="paragraph" w:styleId="4">
+    <w:name w:val="HTML Preformatted"/>
+    <w:basedOn w:val="1"/>
+    <w:uiPriority w:val="0"/>
+    <w:pPr>
+      <w:tabs>
+        <w:tab w:val="left" w:pos="916"/>
+        <w:tab w:val="left" w:pos="1832"/>
+        <w:tab w:val="left" w:pos="2748"/>
+        <w:tab w:val="left" w:pos="3664"/>
+        <w:tab w:val="left" w:pos="4580"/>
+        <w:tab w:val="left" w:pos="5496"/>
+        <w:tab w:val="left" w:pos="6412"/>
+        <w:tab w:val="left" w:pos="7328"/>
+        <w:tab w:val="left" w:pos="8244"/>
+        <w:tab w:val="left" w:pos="9160"/>
+        <w:tab w:val="left" w:pos="10076"/>
+        <w:tab w:val="left" w:pos="10992"/>
+        <w:tab w:val="left" w:pos="11908"/>
+        <w:tab w:val="left" w:pos="12824"/>
+        <w:tab w:val="left" w:pos="13740"/>
+        <w:tab w:val="left" w:pos="14656"/>
+      </w:tabs>
+      <w:jc w:val="left"/>
+    </w:pPr>
+    <w:rPr>
+      <w:rFonts w:hint="eastAsia" w:ascii="宋体" w:hAnsi="宋体" w:eastAsia="宋体" w:cs="宋体"/>
+      <w:kern w:val="0"/>
+      <w:sz w:val="24"/>
+      <w:szCs w:val="24"/>
+      <w:lang w:val="en-US" w:eastAsia="zh-CN" w:bidi="ar"/>
+    </w:rPr>
+  </w:style>
+  <w:style w:type="table" w:styleId="6">
     <w:name w:val="Table Grid"/>
-    <w:basedOn w:val="3"/>
+    <w:basedOn w:val="5"/>
     <w:qFormat/>
     <w:uiPriority w:val="0"/>
     <w:pPr>
@@ -3675,9 +4096,9 @@
       </w:tblBorders>
     </w:tblPr>
   </w:style>
-  <w:style w:type="character" w:styleId="6">
+  <w:style w:type="character" w:styleId="8">
     <w:name w:val="FollowedHyperlink"/>
-    <w:basedOn w:val="5"/>
+    <w:basedOn w:val="7"/>
     <w:qFormat/>
     <w:uiPriority w:val="0"/>
     <w:rPr>
@@ -3685,9 +4106,9 @@
       <w:u w:val="single"/>
     </w:rPr>
   </w:style>
-  <w:style w:type="character" w:styleId="7">
+  <w:style w:type="character" w:styleId="9">
     <w:name w:val="Hyperlink"/>
-    <w:basedOn w:val="5"/>
+    <w:basedOn w:val="7"/>
     <w:qFormat/>
     <w:uiPriority w:val="0"/>
     <w:rPr>

</xml_diff>